<commit_message>
New Version Added Under PracticeGUI
</commit_message>
<xml_diff>
--- a/Meeting Minutes.docx
+++ b/Meeting Minutes.docx
@@ -27,39 +27,7 @@
           <w:rFonts w:ascii="Helvetica" w:hAnsi="Helvetica" w:cs="Helvetica"/>
           <w:sz w:val="24"/>
         </w:rPr>
-        <w:t xml:space="preserve">10/29 - 2 </w:t>
-      </w:r>
-      <w:proofErr w:type="spellStart"/>
-      <w:r>
-        <w:rPr>
-          <w:rFonts w:ascii="Helvetica" w:hAnsi="Helvetica" w:cs="Helvetica"/>
-          <w:sz w:val="24"/>
-        </w:rPr>
-        <w:t>hrs</w:t>
-      </w:r>
-      <w:proofErr w:type="spellEnd"/>
-      <w:r>
-        <w:rPr>
-          <w:rFonts w:ascii="Helvetica" w:hAnsi="Helvetica" w:cs="Helvetica"/>
-          <w:sz w:val="24"/>
-        </w:rPr>
-        <w:t xml:space="preserve"> - Grant, Nate, Ian, </w:t>
-      </w:r>
-      <w:proofErr w:type="spellStart"/>
-      <w:r>
-        <w:rPr>
-          <w:rFonts w:ascii="Helvetica" w:hAnsi="Helvetica" w:cs="Helvetica"/>
-          <w:sz w:val="24"/>
-        </w:rPr>
-        <w:t>Suqi</w:t>
-      </w:r>
-      <w:proofErr w:type="spellEnd"/>
-      <w:r>
-        <w:rPr>
-          <w:rFonts w:ascii="Helvetica" w:hAnsi="Helvetica" w:cs="Helvetica"/>
-          <w:sz w:val="24"/>
-        </w:rPr>
-        <w:t>, Jorge</w:t>
+        <w:t>10/29 - 2 hrs - Grant, Nate, Ian, Suqi, Jorge</w:t>
       </w:r>
     </w:p>
     <w:p>
@@ -97,38 +65,16 @@
           <w:rFonts w:ascii="Helvetica" w:hAnsi="Helvetica" w:cs="Helvetica"/>
           <w:sz w:val="24"/>
         </w:rPr>
-        <w:t xml:space="preserve">11/1 - 2 </w:t>
-      </w:r>
-      <w:proofErr w:type="spellStart"/>
-      <w:r>
-        <w:rPr>
-          <w:rFonts w:ascii="Helvetica" w:hAnsi="Helvetica" w:cs="Helvetica"/>
-          <w:sz w:val="24"/>
-        </w:rPr>
-        <w:t>hrs</w:t>
-      </w:r>
-      <w:proofErr w:type="spellEnd"/>
-      <w:r>
-        <w:rPr>
-          <w:rFonts w:ascii="Helvetica" w:hAnsi="Helvetica" w:cs="Helvetica"/>
-          <w:sz w:val="24"/>
-        </w:rPr>
-        <w:t xml:space="preserve"> - Nate, Ian</w:t>
-      </w:r>
-    </w:p>
-    <w:p>
-      <w:r>
-        <w:rPr>
-          <w:rFonts w:ascii="Helvetica" w:hAnsi="Helvetica" w:cs="Helvetica"/>
-          <w:sz w:val="24"/>
-        </w:rPr>
-        <w:tab/>
-      </w:r>
-      <w:r>
-        <w:rPr>
-          <w:rFonts w:ascii="Helvetica" w:hAnsi="Helvetica" w:cs="Helvetica"/>
-          <w:sz w:val="24"/>
-        </w:rPr>
+        <w:t>11/1 - 2 hrs - Nate, Ian</w:t>
+      </w:r>
+    </w:p>
+    <w:p>
+      <w:r>
+        <w:rPr>
+          <w:rFonts w:ascii="Helvetica" w:hAnsi="Helvetica" w:cs="Helvetica"/>
+          <w:sz w:val="24"/>
+        </w:rPr>
+        <w:tab/>
         <w:t>Worked on templated Vector class</w:t>
       </w:r>
     </w:p>
@@ -138,23 +84,7 @@
           <w:rFonts w:ascii="Helvetica" w:hAnsi="Helvetica" w:cs="Helvetica"/>
           <w:sz w:val="24"/>
         </w:rPr>
-        <w:t xml:space="preserve">11/5 - 2 </w:t>
-      </w:r>
-      <w:proofErr w:type="spellStart"/>
-      <w:r>
-        <w:rPr>
-          <w:rFonts w:ascii="Helvetica" w:hAnsi="Helvetica" w:cs="Helvetica"/>
-          <w:sz w:val="24"/>
-        </w:rPr>
-        <w:t>hrs</w:t>
-      </w:r>
-      <w:proofErr w:type="spellEnd"/>
-      <w:r>
-        <w:rPr>
-          <w:rFonts w:ascii="Helvetica" w:hAnsi="Helvetica" w:cs="Helvetica"/>
-          <w:sz w:val="24"/>
-        </w:rPr>
-        <w:t xml:space="preserve"> - Grant, Nate, Ian, Jorge, Patrick</w:t>
+        <w:t>11/5 - 2 hrs - Grant, Nate, Ian, Jorge, Patrick</w:t>
       </w:r>
     </w:p>
     <w:p>
@@ -185,23 +115,7 @@
           <w:rFonts w:ascii="Helvetica" w:hAnsi="Helvetica" w:cs="Helvetica"/>
           <w:sz w:val="24"/>
         </w:rPr>
-        <w:t xml:space="preserve">11/9 – 3 </w:t>
-      </w:r>
-      <w:proofErr w:type="spellStart"/>
-      <w:r>
-        <w:rPr>
-          <w:rFonts w:ascii="Helvetica" w:hAnsi="Helvetica" w:cs="Helvetica"/>
-          <w:sz w:val="24"/>
-        </w:rPr>
-        <w:t>hrs</w:t>
-      </w:r>
-      <w:proofErr w:type="spellEnd"/>
-      <w:r>
-        <w:rPr>
-          <w:rFonts w:ascii="Helvetica" w:hAnsi="Helvetica" w:cs="Helvetica"/>
-          <w:sz w:val="24"/>
-        </w:rPr>
-        <w:t xml:space="preserve"> – Grant, Jorge, Nate</w:t>
+        <w:t>11/9 – 3 hrs – Grant, Jorge, Nate</w:t>
       </w:r>
     </w:p>
     <w:p>
@@ -248,23 +162,7 @@
           <w:rFonts w:ascii="Helvetica" w:hAnsi="Helvetica" w:cs="Helvetica"/>
           <w:sz w:val="24"/>
         </w:rPr>
-        <w:t xml:space="preserve">11/17 – 2 </w:t>
-      </w:r>
-      <w:proofErr w:type="spellStart"/>
-      <w:r>
-        <w:rPr>
-          <w:rFonts w:ascii="Helvetica" w:hAnsi="Helvetica" w:cs="Helvetica"/>
-          <w:sz w:val="24"/>
-        </w:rPr>
-        <w:t>hrs</w:t>
-      </w:r>
-      <w:proofErr w:type="spellEnd"/>
-      <w:r>
-        <w:rPr>
-          <w:rFonts w:ascii="Helvetica" w:hAnsi="Helvetica" w:cs="Helvetica"/>
-          <w:sz w:val="24"/>
-        </w:rPr>
-        <w:t xml:space="preserve"> – Grant, Ian</w:t>
+        <w:t>11/17 – 2 hrs – Grant, Ian</w:t>
       </w:r>
     </w:p>
     <w:p>
@@ -304,32 +202,100 @@
           <w:sz w:val="24"/>
         </w:rPr>
         <w:t xml:space="preserve">file </w:t>
+      </w:r>
+      <w:r>
+        <w:rPr>
+          <w:rFonts w:ascii="Helvetica" w:hAnsi="Helvetica" w:cs="Helvetica"/>
+          <w:sz w:val="24"/>
+        </w:rPr>
+        <w:t>parser</w:t>
+      </w:r>
+    </w:p>
+    <w:p>
+      <w:pPr>
+        <w:rPr>
+          <w:rFonts w:ascii="Helvetica" w:hAnsi="Helvetica" w:cs="Helvetica"/>
+          <w:sz w:val="24"/>
+        </w:rPr>
+      </w:pPr>
+      <w:r>
+        <w:rPr>
+          <w:rFonts w:ascii="Helvetica" w:hAnsi="Helvetica" w:cs="Helvetica"/>
+          <w:sz w:val="24"/>
+        </w:rPr>
+        <w:tab/>
+      </w:r>
+      <w:r>
+        <w:rPr>
+          <w:rFonts w:ascii="Helvetica" w:hAnsi="Helvetica" w:cs="Helvetica"/>
+          <w:sz w:val="24"/>
+        </w:rPr>
+        <w:t>Finished main points for sprint 1</w:t>
+      </w:r>
+    </w:p>
+    <w:p>
+      <w:pPr>
+        <w:rPr>
+          <w:rFonts w:ascii="Helvetica" w:hAnsi="Helvetica" w:cs="Helvetica"/>
+          <w:sz w:val="24"/>
+        </w:rPr>
+      </w:pPr>
+      <w:r>
+        <w:rPr>
+          <w:rFonts w:ascii="Helvetica" w:hAnsi="Helvetica" w:cs="Helvetica"/>
+          <w:sz w:val="24"/>
+        </w:rPr>
+        <w:t xml:space="preserve">12/2 </w:t>
+      </w:r>
+      <w:r>
+        <w:rPr>
+          <w:rFonts w:ascii="Helvetica" w:hAnsi="Helvetica" w:cs="Helvetica"/>
+          <w:sz w:val="24"/>
+        </w:rPr>
+        <w:t>–</w:t>
+      </w:r>
+      <w:r>
+        <w:rPr>
+          <w:rFonts w:ascii="Helvetica" w:hAnsi="Helvetica" w:cs="Helvetica"/>
+          <w:sz w:val="24"/>
+        </w:rPr>
+        <w:t xml:space="preserve"> </w:t>
+      </w:r>
+      <w:r>
+        <w:rPr>
+          <w:rFonts w:ascii="Helvetica" w:hAnsi="Helvetica" w:cs="Helvetica"/>
+          <w:sz w:val="24"/>
+        </w:rPr>
+        <w:t>3 hrs – Grant, Nate, Suqi</w:t>
+      </w:r>
+    </w:p>
+    <w:p>
+      <w:pPr>
+        <w:rPr>
+          <w:rFonts w:ascii="Helvetica" w:hAnsi="Helvetica" w:cs="Helvetica"/>
+          <w:sz w:val="24"/>
+        </w:rPr>
+      </w:pPr>
+      <w:r>
+        <w:rPr>
+          <w:rFonts w:ascii="Helvetica" w:hAnsi="Helvetica" w:cs="Helvetica"/>
+          <w:sz w:val="24"/>
+        </w:rPr>
+        <w:tab/>
+        <w:t>Worked on shape hierarchy</w:t>
+      </w:r>
+    </w:p>
+    <w:p>
+      <w:r>
+        <w:rPr>
+          <w:rFonts w:ascii="Helvetica" w:hAnsi="Helvetica" w:cs="Helvetica"/>
+          <w:sz w:val="24"/>
+        </w:rPr>
+        <w:tab/>
+        <w:t>Worked on UML documentation</w:t>
       </w:r>
       <w:bookmarkStart w:id="0" w:name="_GoBack"/>
       <w:bookmarkEnd w:id="0"/>
-      <w:r>
-        <w:rPr>
-          <w:rFonts w:ascii="Helvetica" w:hAnsi="Helvetica" w:cs="Helvetica"/>
-          <w:sz w:val="24"/>
-        </w:rPr>
-        <w:t>parser</w:t>
-      </w:r>
-    </w:p>
-    <w:p>
-      <w:r>
-        <w:rPr>
-          <w:rFonts w:ascii="Helvetica" w:hAnsi="Helvetica" w:cs="Helvetica"/>
-          <w:sz w:val="24"/>
-        </w:rPr>
-        <w:tab/>
-      </w:r>
-      <w:r>
-        <w:rPr>
-          <w:rFonts w:ascii="Helvetica" w:hAnsi="Helvetica" w:cs="Helvetica"/>
-          <w:sz w:val="24"/>
-        </w:rPr>
-        <w:t>Finished main points for sprint 1</w:t>
-      </w:r>
     </w:p>
     <w:sectPr>
       <w:pgSz w:w="12240" w:h="15840"/>

</xml_diff>